<commit_message>
W-sem changes, Physik neu
</commit_message>
<xml_diff>
--- a/w-sem/FRONTPAGE.docx
+++ b/w-sem/FRONTPAGE.docx
@@ -248,6 +248,7 @@
               <w:jc w:val="center"/>
               <w:rPr>
                 <w:rFonts w:ascii="Arial" w:hAnsi="Arial" w:cs="Arial"/>
+                <w:lang w:val="en-US"/>
               </w:rPr>
             </w:pPr>
           </w:p>
@@ -258,6 +259,7 @@
                 <w:rFonts w:ascii="Arial" w:hAnsi="Arial" w:cs="Arial"/>
                 <w:sz w:val="28"/>
                 <w:szCs w:val="28"/>
+                <w:lang w:val="en-US"/>
               </w:rPr>
             </w:pPr>
             <w:r>
@@ -265,6 +267,7 @@
                 <w:rFonts w:ascii="Arial" w:hAnsi="Arial" w:cs="Arial"/>
                 <w:sz w:val="28"/>
                 <w:szCs w:val="28"/>
+                <w:lang w:val="en-US"/>
               </w:rPr>
               <w:t>Thema der Arbeit:</w:t>
             </w:r>
@@ -342,6 +345,12 @@
                 <w:rFonts w:ascii="Arial" w:hAnsi="Arial" w:cs="Arial"/>
               </w:rPr>
               <w:t>Verfasser/in:</w:t>
+            </w:r>
+            <w:r>
+              <w:rPr>
+                <w:rFonts w:ascii="Arial" w:hAnsi="Arial" w:cs="Arial"/>
+              </w:rPr>
+              <w:t xml:space="preserve"> Oliver Ilczuk</w:t>
             </w:r>
           </w:p>
         </w:tc>
@@ -1256,6 +1265,7 @@
     <w:lsdException w:name="HTML Sample" w:semiHidden="1" w:unhideWhenUsed="1"/>
     <w:lsdException w:name="HTML Typewriter" w:semiHidden="1" w:unhideWhenUsed="1"/>
     <w:lsdException w:name="HTML Variable" w:semiHidden="1" w:unhideWhenUsed="1"/>
+    <w:lsdException w:name="Normal Table" w:semiHidden="1" w:unhideWhenUsed="1"/>
     <w:lsdException w:name="annotation subject" w:semiHidden="1" w:unhideWhenUsed="1"/>
     <w:lsdException w:name="No List" w:semiHidden="1" w:unhideWhenUsed="1"/>
     <w:lsdException w:name="Outline List 1" w:semiHidden="1" w:unhideWhenUsed="1"/>
@@ -1298,8 +1308,11 @@
     <w:lsdException w:name="Table Contemporary" w:semiHidden="1" w:unhideWhenUsed="1"/>
     <w:lsdException w:name="Table Elegant" w:semiHidden="1" w:unhideWhenUsed="1"/>
     <w:lsdException w:name="Table Professional" w:semiHidden="1" w:unhideWhenUsed="1"/>
+    <w:lsdException w:name="Table Subtle 1" w:semiHidden="1" w:unhideWhenUsed="1"/>
     <w:lsdException w:name="Table Subtle 2" w:semiHidden="1" w:unhideWhenUsed="1"/>
     <w:lsdException w:name="Table Web 1" w:semiHidden="1" w:unhideWhenUsed="1"/>
+    <w:lsdException w:name="Table Web 2" w:semiHidden="1" w:unhideWhenUsed="1"/>
+    <w:lsdException w:name="Table Web 3" w:semiHidden="1" w:unhideWhenUsed="1"/>
     <w:lsdException w:name="Balloon Text" w:semiHidden="1" w:unhideWhenUsed="1"/>
     <w:lsdException w:name="Table Grid" w:uiPriority="59"/>
     <w:lsdException w:name="Table Theme" w:semiHidden="1" w:unhideWhenUsed="1"/>

</xml_diff>